<commit_message>
heavily progressed the neural network, got the training and testing scores to a pretty good place. Need to do further changes to the nn to bump up that testing score. Any further changes will be appreciated.
</commit_message>
<xml_diff>
--- a/docs/Criteria for song emotions categories.docx
+++ b/docs/Criteria for song emotions categories.docx
@@ -14,43 +14,7 @@
     </w:p>
     <w:p>
       <w:r>
-        <w:t>Current pulled metadata</w:t>
-      </w:r>
-    </w:p>
-    <w:p>
-      <w:pPr>
-        <w:pStyle w:val="ListParagraph"/>
-        <w:numPr>
-          <w:ilvl w:val="0"/>
-          <w:numId w:val="2"/>
-        </w:numPr>
-      </w:pPr>
-      <w:r>
-        <w:t>Duration (in ml)</w:t>
-      </w:r>
-    </w:p>
-    <w:p>
-      <w:pPr>
-        <w:pStyle w:val="ListParagraph"/>
-        <w:numPr>
-          <w:ilvl w:val="0"/>
-          <w:numId w:val="2"/>
-        </w:numPr>
-      </w:pPr>
-      <w:r>
-        <w:t>Genres</w:t>
-      </w:r>
-    </w:p>
-    <w:p>
-      <w:pPr>
-        <w:pStyle w:val="ListParagraph"/>
-        <w:numPr>
-          <w:ilvl w:val="1"/>
-          <w:numId w:val="2"/>
-        </w:numPr>
-      </w:pPr>
-      <w:r>
-        <w:t>How would we describe this without a “range” per-say?</w:t>
+        <w:t>Song Metadata key</w:t>
       </w:r>
     </w:p>
     <w:p>
@@ -74,8 +38,13 @@
         </w:numPr>
       </w:pPr>
       <w:r>
-        <w:t>You know this one; BPM</w:t>
-      </w:r>
+        <w:t xml:space="preserve">You know this one; </w:t>
+      </w:r>
+      <w:proofErr w:type="gramStart"/>
+      <w:r>
+        <w:t>BPM</w:t>
+      </w:r>
+      <w:proofErr w:type="gramEnd"/>
     </w:p>
     <w:p>
       <w:pPr>
@@ -102,8 +71,17 @@
           <w:rFonts w:ascii="Arial" w:hAnsi="Arial" w:cs="Arial"/>
           <w:color w:val="181818"/>
         </w:rPr>
-        <w:t> Values typically range between -60 and 0 db</w:t>
-      </w:r>
+        <w:t xml:space="preserve"> Values typically range between -60 and 0 </w:t>
+      </w:r>
+      <w:proofErr w:type="spellStart"/>
+      <w:r>
+        <w:rPr>
+          <w:rFonts w:ascii="Arial" w:hAnsi="Arial" w:cs="Arial"/>
+          <w:color w:val="181818"/>
+        </w:rPr>
+        <w:t>db</w:t>
+      </w:r>
+      <w:proofErr w:type="spellEnd"/>
       <w:r>
         <w:rPr>
           <w:rFonts w:ascii="Arial" w:hAnsi="Arial" w:cs="Arial"/>
@@ -123,42 +101,44 @@
           <w:rFonts w:ascii="Arial" w:hAnsi="Arial" w:cs="Arial"/>
           <w:color w:val="181818"/>
         </w:rPr>
-        <w:t>0db being no sound and 0db being extremely loud</w:t>
-      </w:r>
-    </w:p>
-    <w:p>
-      <w:pPr>
-        <w:pStyle w:val="ListParagraph"/>
-        <w:numPr>
-          <w:ilvl w:val="0"/>
-          <w:numId w:val="2"/>
-        </w:numPr>
-      </w:pPr>
-      <w:r>
-        <w:t>Energy</w:t>
-      </w:r>
-    </w:p>
-    <w:p>
-      <w:pPr>
-        <w:pStyle w:val="ListParagraph"/>
-        <w:numPr>
-          <w:ilvl w:val="1"/>
-          <w:numId w:val="2"/>
-        </w:numPr>
-      </w:pPr>
+        <w:t xml:space="preserve">0db being no sound and 0db being extremely </w:t>
+      </w:r>
+      <w:proofErr w:type="gramStart"/>
       <w:r>
         <w:rPr>
           <w:rFonts w:ascii="Arial" w:hAnsi="Arial" w:cs="Arial"/>
           <w:color w:val="181818"/>
         </w:rPr>
-        <w:t>1.0 represents high confidence the track is acoustic</w:t>
-      </w:r>
+        <w:t>loud</w:t>
+      </w:r>
+      <w:proofErr w:type="gramEnd"/>
+    </w:p>
+    <w:p>
+      <w:pPr>
+        <w:pStyle w:val="ListParagraph"/>
+        <w:numPr>
+          <w:ilvl w:val="0"/>
+          <w:numId w:val="2"/>
+        </w:numPr>
+      </w:pPr>
+      <w:r>
+        <w:t>Energy</w:t>
+      </w:r>
+    </w:p>
+    <w:p>
+      <w:pPr>
+        <w:pStyle w:val="ListParagraph"/>
+        <w:numPr>
+          <w:ilvl w:val="1"/>
+          <w:numId w:val="2"/>
+        </w:numPr>
+      </w:pPr>
       <w:r>
         <w:rPr>
           <w:rFonts w:ascii="Arial" w:hAnsi="Arial" w:cs="Arial"/>
           <w:color w:val="181818"/>
         </w:rPr>
-        <w:t xml:space="preserve">. </w:t>
+        <w:t xml:space="preserve">1.0 represents high confidence the track is acoustic. </w:t>
       </w:r>
     </w:p>
     <w:p>
@@ -296,6 +276,14 @@
     </w:p>
     <w:p>
       <w:r>
+        <w:t xml:space="preserve">Emotions: </w:t>
+      </w:r>
+    </w:p>
+    <w:p>
+      <w:pPr>
+        <w:ind w:left="720"/>
+      </w:pPr>
+      <w:r>
         <w:t>Happy</w:t>
       </w:r>
     </w:p>
@@ -306,6 +294,7 @@
           <w:ilvl w:val="0"/>
           <w:numId w:val="2"/>
         </w:numPr>
+        <w:ind w:left="1800"/>
       </w:pPr>
       <w:r>
         <w:t>Tempo</w:t>
@@ -318,21 +307,188 @@
           <w:ilvl w:val="1"/>
           <w:numId w:val="2"/>
         </w:numPr>
+        <w:ind w:left="2520"/>
+      </w:pPr>
+      <w:r>
+        <w:t xml:space="preserve">Range </w:t>
+      </w:r>
+      <w:proofErr w:type="gramStart"/>
+      <w:r>
+        <w:t>between:</w:t>
+      </w:r>
+      <w:proofErr w:type="gramEnd"/>
+      <w:r>
+        <w:t xml:space="preserve"> 110 bpm – 160 bpm</w:t>
+      </w:r>
+    </w:p>
+    <w:p>
+      <w:pPr>
+        <w:pStyle w:val="ListParagraph"/>
+        <w:numPr>
+          <w:ilvl w:val="0"/>
+          <w:numId w:val="2"/>
+        </w:numPr>
+        <w:ind w:left="1800"/>
+      </w:pPr>
+      <w:r>
+        <w:t>Loudness</w:t>
+      </w:r>
+    </w:p>
+    <w:p>
+      <w:pPr>
+        <w:pStyle w:val="ListParagraph"/>
+        <w:numPr>
+          <w:ilvl w:val="1"/>
+          <w:numId w:val="2"/>
+        </w:numPr>
+        <w:ind w:left="2520"/>
+      </w:pPr>
+      <w:r>
+        <w:t>Range between: -30dB - -15dB</w:t>
+      </w:r>
+    </w:p>
+    <w:p>
+      <w:pPr>
+        <w:pStyle w:val="ListParagraph"/>
+        <w:numPr>
+          <w:ilvl w:val="0"/>
+          <w:numId w:val="2"/>
+        </w:numPr>
+        <w:ind w:left="1800"/>
+      </w:pPr>
+      <w:r>
+        <w:t>Energy</w:t>
+      </w:r>
+      <w:r>
+        <w:t xml:space="preserve"> &amp; Danceability</w:t>
+      </w:r>
+    </w:p>
+    <w:p>
+      <w:pPr>
+        <w:pStyle w:val="ListParagraph"/>
+        <w:numPr>
+          <w:ilvl w:val="1"/>
+          <w:numId w:val="2"/>
+        </w:numPr>
+        <w:ind w:left="2520"/>
+      </w:pPr>
+      <w:r>
+        <w:t>Range between 0.5 – 0.9</w:t>
+      </w:r>
+    </w:p>
+    <w:p>
+      <w:pPr>
+        <w:pStyle w:val="ListParagraph"/>
+        <w:numPr>
+          <w:ilvl w:val="0"/>
+          <w:numId w:val="2"/>
+        </w:numPr>
+        <w:ind w:left="1800"/>
+      </w:pPr>
+      <w:r>
+        <w:t>Key</w:t>
+      </w:r>
+    </w:p>
+    <w:p>
+      <w:pPr>
+        <w:pStyle w:val="ListParagraph"/>
+        <w:numPr>
+          <w:ilvl w:val="1"/>
+          <w:numId w:val="2"/>
+        </w:numPr>
+        <w:ind w:left="2520"/>
+      </w:pPr>
+      <w:r>
+        <w:t xml:space="preserve">C Ma, G </w:t>
+      </w:r>
+      <w:proofErr w:type="gramStart"/>
+      <w:r>
+        <w:t>Ma,  D</w:t>
+      </w:r>
+      <w:proofErr w:type="gramEnd"/>
+      <w:r>
+        <w:t xml:space="preserve"> Ma, </w:t>
+      </w:r>
+    </w:p>
+    <w:p>
+      <w:pPr>
+        <w:pStyle w:val="ListParagraph"/>
+        <w:numPr>
+          <w:ilvl w:val="0"/>
+          <w:numId w:val="2"/>
+        </w:numPr>
+        <w:ind w:left="1800"/>
+      </w:pPr>
+      <w:r>
+        <w:t>Instrumental-ness</w:t>
+      </w:r>
+    </w:p>
+    <w:p>
+      <w:pPr>
+        <w:pStyle w:val="ListParagraph"/>
+        <w:numPr>
+          <w:ilvl w:val="1"/>
+          <w:numId w:val="2"/>
+        </w:numPr>
+        <w:ind w:left="2520"/>
+      </w:pPr>
+      <w:r>
+        <w:t xml:space="preserve">Range </w:t>
+      </w:r>
+      <w:proofErr w:type="gramStart"/>
+      <w:r>
+        <w:t>between:</w:t>
+      </w:r>
+      <w:proofErr w:type="gramEnd"/>
+      <w:r>
+        <w:t xml:space="preserve"> 0.0 – 0.5</w:t>
+      </w:r>
+    </w:p>
+    <w:p>
+      <w:pPr>
+        <w:ind w:left="720"/>
+      </w:pPr>
+      <w:r>
+        <w:t>Hype</w:t>
+      </w:r>
+    </w:p>
+    <w:p>
+      <w:pPr>
+        <w:pStyle w:val="ListParagraph"/>
+        <w:numPr>
+          <w:ilvl w:val="0"/>
+          <w:numId w:val="2"/>
+        </w:numPr>
+        <w:ind w:left="1800"/>
+      </w:pPr>
+      <w:r>
+        <w:t>Tempo</w:t>
+      </w:r>
+    </w:p>
+    <w:p>
+      <w:pPr>
+        <w:pStyle w:val="ListParagraph"/>
+        <w:numPr>
+          <w:ilvl w:val="1"/>
+          <w:numId w:val="2"/>
+        </w:numPr>
+        <w:ind w:left="2520"/>
       </w:pPr>
       <w:r>
         <w:t>Range between:</w:t>
       </w:r>
       <w:r>
-        <w:t xml:space="preserve"> 110 bpm – 160 bpm</w:t>
-      </w:r>
-    </w:p>
-    <w:p>
-      <w:pPr>
-        <w:pStyle w:val="ListParagraph"/>
-        <w:numPr>
-          <w:ilvl w:val="0"/>
-          <w:numId w:val="2"/>
-        </w:numPr>
+        <w:t xml:space="preserve"> 120bpm – 170bpm</w:t>
+      </w:r>
+    </w:p>
+    <w:p>
+      <w:pPr>
+        <w:pStyle w:val="ListParagraph"/>
+        <w:numPr>
+          <w:ilvl w:val="0"/>
+          <w:numId w:val="2"/>
+        </w:numPr>
+        <w:ind w:left="1800"/>
       </w:pPr>
       <w:r>
         <w:t>Loudness</w:t>
@@ -345,62 +501,52 @@
           <w:ilvl w:val="1"/>
           <w:numId w:val="2"/>
         </w:numPr>
-      </w:pPr>
-      <w:r>
-        <w:t>Range between: -30dB - -15dB</w:t>
-      </w:r>
-    </w:p>
-    <w:p>
-      <w:pPr>
-        <w:pStyle w:val="ListParagraph"/>
-        <w:numPr>
-          <w:ilvl w:val="0"/>
-          <w:numId w:val="2"/>
-        </w:numPr>
-      </w:pPr>
-      <w:r>
-        <w:t>Energy</w:t>
-      </w:r>
-      <w:r>
-        <w:t xml:space="preserve"> &amp; Danceability</w:t>
-      </w:r>
-    </w:p>
-    <w:p>
-      <w:pPr>
-        <w:pStyle w:val="ListParagraph"/>
-        <w:numPr>
-          <w:ilvl w:val="1"/>
-          <w:numId w:val="2"/>
-        </w:numPr>
-      </w:pPr>
-      <w:r>
-        <w:t xml:space="preserve">Range between </w:t>
-      </w:r>
-      <w:r>
-        <w:t>0</w:t>
-      </w:r>
-      <w:r>
-        <w:t>.</w:t>
-      </w:r>
-      <w:r>
-        <w:t>5</w:t>
-      </w:r>
-      <w:r>
-        <w:t xml:space="preserve"> – </w:t>
-      </w:r>
-      <w:r>
-        <w:t>0.9</w:t>
-      </w:r>
-    </w:p>
-    <w:p>
-      <w:pPr>
-        <w:pStyle w:val="ListParagraph"/>
-        <w:numPr>
-          <w:ilvl w:val="0"/>
-          <w:numId w:val="2"/>
-        </w:numPr>
-      </w:pPr>
-      <w:r>
+        <w:ind w:left="2520"/>
+      </w:pPr>
+      <w:r>
+        <w:t>Range between:</w:t>
+      </w:r>
+      <w:r>
+        <w:t xml:space="preserve"> -20dB - -10dB</w:t>
+      </w:r>
+    </w:p>
+    <w:p>
+      <w:pPr>
+        <w:pStyle w:val="ListParagraph"/>
+        <w:numPr>
+          <w:ilvl w:val="0"/>
+          <w:numId w:val="2"/>
+        </w:numPr>
+        <w:ind w:left="1800"/>
+      </w:pPr>
+      <w:r>
+        <w:t>Energy &amp; Danceability</w:t>
+      </w:r>
+    </w:p>
+    <w:p>
+      <w:pPr>
+        <w:pStyle w:val="ListParagraph"/>
+        <w:numPr>
+          <w:ilvl w:val="1"/>
+          <w:numId w:val="2"/>
+        </w:numPr>
+        <w:ind w:left="2520"/>
+      </w:pPr>
+      <w:r>
+        <w:t>Range between 0.8 – 1.0</w:t>
+      </w:r>
+    </w:p>
+    <w:p>
+      <w:pPr>
+        <w:pStyle w:val="ListParagraph"/>
+        <w:numPr>
+          <w:ilvl w:val="0"/>
+          <w:numId w:val="2"/>
+        </w:numPr>
+        <w:ind w:left="1800"/>
+      </w:pPr>
+      <w:r>
+        <w:lastRenderedPageBreak/>
         <w:t>Key</w:t>
       </w:r>
     </w:p>
@@ -411,18 +557,20 @@
           <w:ilvl w:val="1"/>
           <w:numId w:val="2"/>
         </w:numPr>
-      </w:pPr>
-      <w:r>
-        <w:t xml:space="preserve">C Ma, G Ma,  D Ma, </w:t>
-      </w:r>
-    </w:p>
-    <w:p>
-      <w:pPr>
-        <w:pStyle w:val="ListParagraph"/>
-        <w:numPr>
-          <w:ilvl w:val="0"/>
-          <w:numId w:val="2"/>
-        </w:numPr>
+        <w:ind w:left="2520"/>
+      </w:pPr>
+      <w:r>
+        <w:t>E Ma, A Ma</w:t>
+      </w:r>
+    </w:p>
+    <w:p>
+      <w:pPr>
+        <w:pStyle w:val="ListParagraph"/>
+        <w:numPr>
+          <w:ilvl w:val="0"/>
+          <w:numId w:val="2"/>
+        </w:numPr>
+        <w:ind w:left="1800"/>
       </w:pPr>
       <w:r>
         <w:t>Instrumental-ness</w:t>
@@ -435,26 +583,41 @@
           <w:ilvl w:val="1"/>
           <w:numId w:val="2"/>
         </w:numPr>
-      </w:pPr>
-      <w:r>
-        <w:t>Range between:</w:t>
-      </w:r>
-      <w:r>
-        <w:t xml:space="preserve"> 0.0 – 0.5</w:t>
-      </w:r>
-    </w:p>
-    <w:p>
-      <w:r>
-        <w:t>Hype</w:t>
-      </w:r>
-    </w:p>
-    <w:p>
-      <w:pPr>
-        <w:pStyle w:val="ListParagraph"/>
-        <w:numPr>
-          <w:ilvl w:val="0"/>
-          <w:numId w:val="2"/>
-        </w:numPr>
+        <w:ind w:left="2520"/>
+      </w:pPr>
+      <w:r>
+        <w:t xml:space="preserve">Range </w:t>
+      </w:r>
+      <w:proofErr w:type="gramStart"/>
+      <w:r>
+        <w:t>between:</w:t>
+      </w:r>
+      <w:proofErr w:type="gramEnd"/>
+      <w:r>
+        <w:t xml:space="preserve"> 0.4 – 0.8</w:t>
+      </w:r>
+    </w:p>
+    <w:p>
+      <w:pPr>
+        <w:ind w:left="720"/>
+      </w:pPr>
+    </w:p>
+    <w:p>
+      <w:pPr>
+        <w:ind w:left="720"/>
+      </w:pPr>
+      <w:r>
+        <w:t>Sad</w:t>
+      </w:r>
+    </w:p>
+    <w:p>
+      <w:pPr>
+        <w:pStyle w:val="ListParagraph"/>
+        <w:numPr>
+          <w:ilvl w:val="0"/>
+          <w:numId w:val="2"/>
+        </w:numPr>
+        <w:ind w:left="1800"/>
       </w:pPr>
       <w:r>
         <w:t>Tempo</w:t>
@@ -467,21 +630,20 @@
           <w:ilvl w:val="1"/>
           <w:numId w:val="2"/>
         </w:numPr>
-      </w:pPr>
-      <w:r>
-        <w:t>Range between:</w:t>
-      </w:r>
-      <w:r>
-        <w:t xml:space="preserve"> 120bpm – 170bpm</w:t>
-      </w:r>
-    </w:p>
-    <w:p>
-      <w:pPr>
-        <w:pStyle w:val="ListParagraph"/>
-        <w:numPr>
-          <w:ilvl w:val="0"/>
-          <w:numId w:val="2"/>
-        </w:numPr>
+        <w:ind w:left="2520"/>
+      </w:pPr>
+      <w:r>
+        <w:t>Range between: 60bpm – 90bpm</w:t>
+      </w:r>
+    </w:p>
+    <w:p>
+      <w:pPr>
+        <w:pStyle w:val="ListParagraph"/>
+        <w:numPr>
+          <w:ilvl w:val="0"/>
+          <w:numId w:val="2"/>
+        </w:numPr>
+        <w:ind w:left="1800"/>
       </w:pPr>
       <w:r>
         <w:t>Loudness</w:t>
@@ -494,21 +656,20 @@
           <w:ilvl w:val="1"/>
           <w:numId w:val="2"/>
         </w:numPr>
-      </w:pPr>
-      <w:r>
-        <w:t>Range between:</w:t>
-      </w:r>
-      <w:r>
-        <w:t xml:space="preserve"> -20dB - -10dB</w:t>
-      </w:r>
-    </w:p>
-    <w:p>
-      <w:pPr>
-        <w:pStyle w:val="ListParagraph"/>
-        <w:numPr>
-          <w:ilvl w:val="0"/>
-          <w:numId w:val="2"/>
-        </w:numPr>
+        <w:ind w:left="2520"/>
+      </w:pPr>
+      <w:r>
+        <w:t>Range between: -50dB - -30dB</w:t>
+      </w:r>
+    </w:p>
+    <w:p>
+      <w:pPr>
+        <w:pStyle w:val="ListParagraph"/>
+        <w:numPr>
+          <w:ilvl w:val="0"/>
+          <w:numId w:val="2"/>
+        </w:numPr>
+        <w:ind w:left="1800"/>
       </w:pPr>
       <w:r>
         <w:t>Energy &amp; Danceability</w:t>
@@ -521,31 +682,20 @@
           <w:ilvl w:val="1"/>
           <w:numId w:val="2"/>
         </w:numPr>
-      </w:pPr>
-      <w:r>
-        <w:lastRenderedPageBreak/>
-        <w:t xml:space="preserve">Range between </w:t>
-      </w:r>
-      <w:r>
-        <w:t>0</w:t>
-      </w:r>
-      <w:r>
-        <w:t>.</w:t>
-      </w:r>
-      <w:r>
-        <w:t>8</w:t>
-      </w:r>
-      <w:r>
-        <w:t xml:space="preserve"> – 1.0</w:t>
-      </w:r>
-    </w:p>
-    <w:p>
-      <w:pPr>
-        <w:pStyle w:val="ListParagraph"/>
-        <w:numPr>
-          <w:ilvl w:val="0"/>
-          <w:numId w:val="2"/>
-        </w:numPr>
+        <w:ind w:left="2520"/>
+      </w:pPr>
+      <w:r>
+        <w:t>Range between 0.1 – 0.4</w:t>
+      </w:r>
+    </w:p>
+    <w:p>
+      <w:pPr>
+        <w:pStyle w:val="ListParagraph"/>
+        <w:numPr>
+          <w:ilvl w:val="0"/>
+          <w:numId w:val="2"/>
+        </w:numPr>
+        <w:ind w:left="1800"/>
       </w:pPr>
       <w:r>
         <w:t>Key</w:t>
@@ -558,162 +708,7 @@
           <w:ilvl w:val="1"/>
           <w:numId w:val="2"/>
         </w:numPr>
-      </w:pPr>
-      <w:r>
-        <w:t>E Ma, A Ma</w:t>
-      </w:r>
-    </w:p>
-    <w:p>
-      <w:pPr>
-        <w:pStyle w:val="ListParagraph"/>
-        <w:numPr>
-          <w:ilvl w:val="0"/>
-          <w:numId w:val="2"/>
-        </w:numPr>
-      </w:pPr>
-      <w:r>
-        <w:t>Instrumental-ness</w:t>
-      </w:r>
-    </w:p>
-    <w:p>
-      <w:pPr>
-        <w:pStyle w:val="ListParagraph"/>
-        <w:numPr>
-          <w:ilvl w:val="1"/>
-          <w:numId w:val="2"/>
-        </w:numPr>
-      </w:pPr>
-      <w:r>
-        <w:t xml:space="preserve">Range between: </w:t>
-      </w:r>
-      <w:r>
-        <w:t>0.4 – 0.8</w:t>
-      </w:r>
-    </w:p>
-    <w:p/>
-    <w:p>
-      <w:r>
-        <w:t>Sad</w:t>
-      </w:r>
-    </w:p>
-    <w:p>
-      <w:pPr>
-        <w:pStyle w:val="ListParagraph"/>
-        <w:numPr>
-          <w:ilvl w:val="0"/>
-          <w:numId w:val="2"/>
-        </w:numPr>
-      </w:pPr>
-      <w:r>
-        <w:t>Tempo</w:t>
-      </w:r>
-    </w:p>
-    <w:p>
-      <w:pPr>
-        <w:pStyle w:val="ListParagraph"/>
-        <w:numPr>
-          <w:ilvl w:val="1"/>
-          <w:numId w:val="2"/>
-        </w:numPr>
-      </w:pPr>
-      <w:r>
-        <w:t>Range between:</w:t>
-      </w:r>
-      <w:r>
-        <w:t xml:space="preserve"> 60bpm – 90bpm</w:t>
-      </w:r>
-    </w:p>
-    <w:p>
-      <w:pPr>
-        <w:pStyle w:val="ListParagraph"/>
-        <w:numPr>
-          <w:ilvl w:val="0"/>
-          <w:numId w:val="2"/>
-        </w:numPr>
-      </w:pPr>
-      <w:r>
-        <w:t>Loudness</w:t>
-      </w:r>
-    </w:p>
-    <w:p>
-      <w:pPr>
-        <w:pStyle w:val="ListParagraph"/>
-        <w:numPr>
-          <w:ilvl w:val="1"/>
-          <w:numId w:val="2"/>
-        </w:numPr>
-      </w:pPr>
-      <w:r>
-        <w:t>Range between:</w:t>
-      </w:r>
-      <w:r>
-        <w:t xml:space="preserve"> -50dB - -30dB</w:t>
-      </w:r>
-    </w:p>
-    <w:p>
-      <w:pPr>
-        <w:pStyle w:val="ListParagraph"/>
-        <w:numPr>
-          <w:ilvl w:val="0"/>
-          <w:numId w:val="2"/>
-        </w:numPr>
-      </w:pPr>
-      <w:r>
-        <w:t>Energy &amp; Danceability</w:t>
-      </w:r>
-    </w:p>
-    <w:p>
-      <w:pPr>
-        <w:pStyle w:val="ListParagraph"/>
-        <w:numPr>
-          <w:ilvl w:val="1"/>
-          <w:numId w:val="2"/>
-        </w:numPr>
-      </w:pPr>
-      <w:r>
-        <w:t xml:space="preserve">Range between </w:t>
-      </w:r>
-      <w:r>
-        <w:t>0</w:t>
-      </w:r>
-      <w:r>
-        <w:t>.</w:t>
-      </w:r>
-      <w:r>
-        <w:t>1</w:t>
-      </w:r>
-      <w:r>
-        <w:t xml:space="preserve"> – </w:t>
-      </w:r>
-      <w:r>
-        <w:t>0</w:t>
-      </w:r>
-      <w:r>
-        <w:t>.</w:t>
-      </w:r>
-      <w:r>
-        <w:t>4</w:t>
-      </w:r>
-    </w:p>
-    <w:p>
-      <w:pPr>
-        <w:pStyle w:val="ListParagraph"/>
-        <w:numPr>
-          <w:ilvl w:val="0"/>
-          <w:numId w:val="2"/>
-        </w:numPr>
-      </w:pPr>
-      <w:r>
-        <w:t>Key</w:t>
-      </w:r>
-    </w:p>
-    <w:p>
-      <w:pPr>
-        <w:pStyle w:val="ListParagraph"/>
-        <w:numPr>
-          <w:ilvl w:val="1"/>
-          <w:numId w:val="2"/>
-        </w:numPr>
+        <w:ind w:left="2520"/>
         <w:rPr>
           <w:lang w:val="es-MX"/>
         </w:rPr>
@@ -722,16 +717,31 @@
         <w:rPr>
           <w:lang w:val="es-MX"/>
         </w:rPr>
-        <w:t>A m, C Ma, D m, E m</w:t>
-      </w:r>
-    </w:p>
-    <w:p>
-      <w:pPr>
-        <w:pStyle w:val="ListParagraph"/>
-        <w:numPr>
-          <w:ilvl w:val="0"/>
-          <w:numId w:val="2"/>
-        </w:numPr>
+        <w:t xml:space="preserve">A </w:t>
+      </w:r>
+      <w:proofErr w:type="spellStart"/>
+      <w:r>
+        <w:rPr>
+          <w:lang w:val="es-MX"/>
+        </w:rPr>
+        <w:t>m</w:t>
+      </w:r>
+      <w:proofErr w:type="spellEnd"/>
+      <w:r>
+        <w:rPr>
+          <w:lang w:val="es-MX"/>
+        </w:rPr>
+        <w:t>, C Ma, D m, E m</w:t>
+      </w:r>
+    </w:p>
+    <w:p>
+      <w:pPr>
+        <w:pStyle w:val="ListParagraph"/>
+        <w:numPr>
+          <w:ilvl w:val="0"/>
+          <w:numId w:val="2"/>
+        </w:numPr>
+        <w:ind w:left="1800"/>
       </w:pPr>
       <w:r>
         <w:t>Instrumental-nes</w:t>
@@ -747,16 +757,29 @@
           <w:ilvl w:val="1"/>
           <w:numId w:val="2"/>
         </w:numPr>
-      </w:pPr>
-      <w:r>
-        <w:t>Range between:</w:t>
-      </w:r>
+        <w:ind w:left="2520"/>
+      </w:pPr>
+      <w:r>
+        <w:t xml:space="preserve">Range </w:t>
+      </w:r>
+      <w:proofErr w:type="gramStart"/>
+      <w:r>
+        <w:t>between:</w:t>
+      </w:r>
+      <w:proofErr w:type="gramEnd"/>
       <w:r>
         <w:t xml:space="preserve"> 0.3 – 0.7</w:t>
       </w:r>
     </w:p>
-    <w:p/>
-    <w:p>
+    <w:p>
+      <w:pPr>
+        <w:ind w:left="720"/>
+      </w:pPr>
+    </w:p>
+    <w:p>
+      <w:pPr>
+        <w:ind w:left="720"/>
+      </w:pPr>
       <w:r>
         <w:t>Calm</w:t>
       </w:r>
@@ -768,6 +791,7 @@
           <w:ilvl w:val="0"/>
           <w:numId w:val="2"/>
         </w:numPr>
+        <w:ind w:left="1800"/>
       </w:pPr>
       <w:r>
         <w:t>Tempo</w:t>
@@ -780,21 +804,20 @@
           <w:ilvl w:val="1"/>
           <w:numId w:val="2"/>
         </w:numPr>
-      </w:pPr>
-      <w:r>
-        <w:t xml:space="preserve">Range between: </w:t>
-      </w:r>
-      <w:r>
-        <w:t>60bpm – 100bpm</w:t>
-      </w:r>
-    </w:p>
-    <w:p>
-      <w:pPr>
-        <w:pStyle w:val="ListParagraph"/>
-        <w:numPr>
-          <w:ilvl w:val="0"/>
-          <w:numId w:val="2"/>
-        </w:numPr>
+        <w:ind w:left="2520"/>
+      </w:pPr>
+      <w:r>
+        <w:t>Range between: 60bpm – 100bpm</w:t>
+      </w:r>
+    </w:p>
+    <w:p>
+      <w:pPr>
+        <w:pStyle w:val="ListParagraph"/>
+        <w:numPr>
+          <w:ilvl w:val="0"/>
+          <w:numId w:val="2"/>
+        </w:numPr>
+        <w:ind w:left="1800"/>
       </w:pPr>
       <w:r>
         <w:t>Loudness</w:t>
@@ -807,21 +830,20 @@
           <w:ilvl w:val="1"/>
           <w:numId w:val="2"/>
         </w:numPr>
-      </w:pPr>
-      <w:r>
-        <w:t>Range between:</w:t>
-      </w:r>
-      <w:r>
-        <w:t xml:space="preserve"> -60dB - -40dB</w:t>
-      </w:r>
-    </w:p>
-    <w:p>
-      <w:pPr>
-        <w:pStyle w:val="ListParagraph"/>
-        <w:numPr>
-          <w:ilvl w:val="0"/>
-          <w:numId w:val="2"/>
-        </w:numPr>
+        <w:ind w:left="2520"/>
+      </w:pPr>
+      <w:r>
+        <w:t>Range between: -60dB - -40dB</w:t>
+      </w:r>
+    </w:p>
+    <w:p>
+      <w:pPr>
+        <w:pStyle w:val="ListParagraph"/>
+        <w:numPr>
+          <w:ilvl w:val="0"/>
+          <w:numId w:val="2"/>
+        </w:numPr>
+        <w:ind w:left="1800"/>
       </w:pPr>
       <w:r>
         <w:t>Energy &amp; Danceability</w:t>
@@ -834,39 +856,20 @@
           <w:ilvl w:val="1"/>
           <w:numId w:val="2"/>
         </w:numPr>
-      </w:pPr>
-      <w:r>
-        <w:t xml:space="preserve">Range between </w:t>
-      </w:r>
-      <w:r>
-        <w:t>0</w:t>
-      </w:r>
-      <w:r>
-        <w:t>.</w:t>
-      </w:r>
-      <w:r>
-        <w:t>0</w:t>
-      </w:r>
-      <w:r>
-        <w:t xml:space="preserve"> – </w:t>
-      </w:r>
-      <w:r>
-        <w:t>0</w:t>
-      </w:r>
-      <w:r>
-        <w:t>.</w:t>
-      </w:r>
-      <w:r>
-        <w:t>3</w:t>
-      </w:r>
-    </w:p>
-    <w:p>
-      <w:pPr>
-        <w:pStyle w:val="ListParagraph"/>
-        <w:numPr>
-          <w:ilvl w:val="0"/>
-          <w:numId w:val="2"/>
-        </w:numPr>
+        <w:ind w:left="2520"/>
+      </w:pPr>
+      <w:r>
+        <w:t>Range between 0.0 – 0.3</w:t>
+      </w:r>
+    </w:p>
+    <w:p>
+      <w:pPr>
+        <w:pStyle w:val="ListParagraph"/>
+        <w:numPr>
+          <w:ilvl w:val="0"/>
+          <w:numId w:val="2"/>
+        </w:numPr>
+        <w:ind w:left="1800"/>
       </w:pPr>
       <w:r>
         <w:t>Key</w:t>
@@ -879,6 +882,7 @@
           <w:ilvl w:val="1"/>
           <w:numId w:val="2"/>
         </w:numPr>
+        <w:ind w:left="2520"/>
       </w:pPr>
       <w:r>
         <w:t>F Ma, Bb Ma, Eb Ma</w:t>
@@ -891,6 +895,7 @@
           <w:ilvl w:val="0"/>
           <w:numId w:val="2"/>
         </w:numPr>
+        <w:ind w:left="1800"/>
       </w:pPr>
       <w:r>
         <w:t>Instrumental-ness</w:t>
@@ -903,9 +908,18 @@
           <w:ilvl w:val="1"/>
           <w:numId w:val="2"/>
         </w:numPr>
-      </w:pPr>
-      <w:r>
-        <w:t>Range between: 0.7 – 1.0</w:t>
+        <w:ind w:left="2520"/>
+      </w:pPr>
+      <w:r>
+        <w:t xml:space="preserve">Range </w:t>
+      </w:r>
+      <w:proofErr w:type="gramStart"/>
+      <w:r>
+        <w:t>between:</w:t>
+      </w:r>
+      <w:proofErr w:type="gramEnd"/>
+      <w:r>
+        <w:t xml:space="preserve"> 0.7 – 1.0</w:t>
       </w:r>
     </w:p>
     <w:sectPr>
@@ -1557,6 +1571,7 @@
   <w:style w:type="character" w:default="1" w:styleId="DefaultParagraphFont">
     <w:name w:val="Default Paragraph Font"/>
     <w:uiPriority w:val="1"/>
+    <w:semiHidden/>
     <w:unhideWhenUsed/>
   </w:style>
   <w:style w:type="table" w:default="1" w:styleId="TableNormal">

</xml_diff>